<commit_message>
Diversi fix ad assignment 3/4
</commit_message>
<xml_diff>
--- a/Sorgente/Assignment 4.docx
+++ b/Sorgente/Assignment 4.docx
@@ -253,104 +253,92 @@
       <w:pPr>
         <w:pStyle w:val="NormaleWeb"/>
         <w:rPr>
-          <w:rFonts w:asciiTheme="minorHAnsi" w:hAnsiTheme="minorHAnsi" w:cstheme="minorHAnsi"/>
+          <w:rFonts w:ascii="Roboto" w:hAnsi="Roboto" w:cstheme="minorHAnsi"/>
+          <w:b/>
+          <w:bCs/>
+          <w:sz w:val="32"/>
+          <w:szCs w:val="32"/>
+        </w:rPr>
+      </w:pPr>
+      <w:r>
+        <w:rPr>
+          <w:rFonts w:ascii="Roboto" w:hAnsi="Roboto" w:cstheme="minorHAnsi"/>
+          <w:b/>
+          <w:bCs/>
+          <w:sz w:val="32"/>
+          <w:szCs w:val="32"/>
+        </w:rPr>
+        <w:lastRenderedPageBreak/>
+        <w:t xml:space="preserve">Relazione sui miglioramenti apportati al sistema rispetto al prototipo </w:t>
+      </w:r>
+    </w:p>
+    <w:p>
+      <w:pPr>
+        <w:pStyle w:val="NormaleWeb"/>
+        <w:rPr>
+          <w:rFonts w:ascii="Roboto" w:hAnsi="Roboto" w:cstheme="minorHAnsi"/>
           <w:b/>
           <w:bCs/>
           <w:i/>
           <w:iCs/>
+          <w:sz w:val="28"/>
+          <w:szCs w:val="28"/>
+        </w:rPr>
+      </w:pPr>
+    </w:p>
+    <w:p>
+      <w:pPr>
+        <w:pStyle w:val="NormaleWeb"/>
+        <w:rPr>
+          <w:rFonts w:ascii="Roboto" w:hAnsi="Roboto" w:cstheme="minorHAnsi"/>
           <w:sz w:val="32"/>
           <w:szCs w:val="32"/>
         </w:rPr>
       </w:pPr>
       <w:r>
         <w:rPr>
-          <w:rFonts w:asciiTheme="minorHAnsi" w:hAnsiTheme="minorHAnsi" w:cstheme="minorHAnsi"/>
+          <w:rFonts w:ascii="Roboto" w:hAnsi="Roboto" w:cstheme="minorHAnsi"/>
+          <w:b/>
+          <w:bCs/>
+          <w:sz w:val="32"/>
+          <w:szCs w:val="32"/>
+        </w:rPr>
+        <w:t xml:space="preserve">Usabilità e accessibilità </w:t>
+      </w:r>
+    </w:p>
+    <w:p>
+      <w:pPr>
+        <w:pStyle w:val="NormaleWeb"/>
+        <w:rPr>
+          <w:rFonts w:ascii="Roboto" w:hAnsi="Roboto" w:cstheme="minorHAnsi"/>
           <w:b/>
           <w:bCs/>
           <w:i/>
           <w:iCs/>
+          <w:sz w:val="28"/>
+          <w:szCs w:val="28"/>
+        </w:rPr>
+      </w:pPr>
+    </w:p>
+    <w:p>
+      <w:pPr>
+        <w:pStyle w:val="NormaleWeb"/>
+        <w:rPr>
+          <w:rFonts w:ascii="Roboto" w:hAnsi="Roboto" w:cstheme="minorHAnsi"/>
+          <w:b/>
+          <w:bCs/>
           <w:sz w:val="32"/>
           <w:szCs w:val="32"/>
         </w:rPr>
-        <w:lastRenderedPageBreak/>
-        <w:t xml:space="preserve">Relazione sui miglioramenti apportati al sistema rispetto al prototipo </w:t>
-      </w:r>
-    </w:p>
-    <w:p>
-      <w:pPr>
-        <w:pStyle w:val="NormaleWeb"/>
-        <w:rPr>
-          <w:rFonts w:asciiTheme="minorHAnsi" w:hAnsiTheme="minorHAnsi" w:cstheme="minorHAnsi"/>
+      </w:pPr>
+      <w:r>
+        <w:rPr>
+          <w:rFonts w:ascii="Roboto" w:hAnsi="Roboto" w:cstheme="minorHAnsi"/>
           <w:b/>
           <w:bCs/>
-          <w:i/>
-          <w:iCs/>
           <w:sz w:val="32"/>
           <w:szCs w:val="32"/>
         </w:rPr>
-      </w:pPr>
-    </w:p>
-    <w:p>
-      <w:pPr>
-        <w:pStyle w:val="NormaleWeb"/>
-        <w:rPr>
-          <w:rFonts w:asciiTheme="minorHAnsi" w:hAnsiTheme="minorHAnsi" w:cstheme="minorHAnsi"/>
-          <w:i/>
-          <w:iCs/>
-          <w:sz w:val="32"/>
-          <w:szCs w:val="32"/>
-        </w:rPr>
-      </w:pPr>
-      <w:r>
-        <w:rPr>
-          <w:rFonts w:asciiTheme="minorHAnsi" w:hAnsiTheme="minorHAnsi" w:cstheme="minorHAnsi"/>
-          <w:b/>
-          <w:bCs/>
-          <w:i/>
-          <w:iCs/>
-          <w:sz w:val="32"/>
-          <w:szCs w:val="32"/>
-        </w:rPr>
-        <w:t xml:space="preserve">Usabilità e accessibilità </w:t>
-      </w:r>
-    </w:p>
-    <w:p>
-      <w:pPr>
-        <w:pStyle w:val="NormaleWeb"/>
-        <w:rPr>
-          <w:rFonts w:asciiTheme="minorHAnsi" w:hAnsiTheme="minorHAnsi" w:cstheme="minorHAnsi"/>
-          <w:b/>
-          <w:bCs/>
-          <w:i/>
-          <w:iCs/>
-          <w:sz w:val="32"/>
-          <w:szCs w:val="32"/>
-        </w:rPr>
-      </w:pPr>
-    </w:p>
-    <w:p>
-      <w:pPr>
-        <w:pStyle w:val="NormaleWeb"/>
-        <w:rPr>
-          <w:rFonts w:asciiTheme="minorHAnsi" w:hAnsiTheme="minorHAnsi" w:cstheme="minorHAnsi"/>
-          <w:b/>
-          <w:bCs/>
-          <w:i/>
-          <w:iCs/>
-          <w:sz w:val="32"/>
-          <w:szCs w:val="32"/>
-        </w:rPr>
-      </w:pPr>
-      <w:r>
-        <w:rPr>
-          <w:rFonts w:asciiTheme="minorHAnsi" w:hAnsiTheme="minorHAnsi" w:cstheme="minorHAnsi"/>
-          <w:b/>
-          <w:bCs/>
-          <w:i/>
-          <w:iCs/>
-          <w:sz w:val="32"/>
-          <w:szCs w:val="32"/>
-        </w:rPr>
         <w:t>Obiettivi di empowerment</w:t>
       </w:r>
     </w:p>
@@ -358,12 +346,16 @@
       <w:pPr>
         <w:pStyle w:val="NormaleWeb"/>
         <w:rPr>
-          <w:rFonts w:asciiTheme="minorHAnsi" w:hAnsiTheme="minorHAnsi" w:cstheme="minorHAnsi"/>
+          <w:rFonts w:ascii="Roboto" w:hAnsi="Roboto" w:cstheme="minorHAnsi"/>
+          <w:sz w:val="28"/>
+          <w:szCs w:val="28"/>
         </w:rPr>
       </w:pPr>
       <w:r>
         <w:rPr>
-          <w:rFonts w:asciiTheme="minorHAnsi" w:hAnsiTheme="minorHAnsi" w:cstheme="minorHAnsi"/>
+          <w:rFonts w:ascii="Roboto" w:hAnsi="Roboto" w:cstheme="minorHAnsi"/>
+          <w:sz w:val="28"/>
+          <w:szCs w:val="28"/>
         </w:rPr>
         <w:t>Di seguito riportiamo la tabella con i nuovi obiettivi di empowerment, ottenuti in seguito alla sottomissione dei questionari a 10 utenti.</w:t>
       </w:r>
@@ -2535,22 +2527,18 @@
     <w:p>
       <w:pPr>
         <w:rPr>
-          <w:rFonts w:cstheme="minorHAnsi"/>
+          <w:rFonts w:ascii="Roboto" w:hAnsi="Roboto" w:cstheme="minorHAnsi"/>
           <w:b/>
           <w:bCs/>
-          <w:i/>
-          <w:iCs/>
           <w:sz w:val="32"/>
           <w:szCs w:val="32"/>
         </w:rPr>
       </w:pPr>
       <w:r>
         <w:rPr>
-          <w:rFonts w:cstheme="minorHAnsi"/>
+          <w:rFonts w:ascii="Roboto" w:hAnsi="Roboto" w:cstheme="minorHAnsi"/>
           <w:b/>
           <w:bCs/>
-          <w:i/>
-          <w:iCs/>
           <w:sz w:val="32"/>
           <w:szCs w:val="32"/>
         </w:rPr>
@@ -2559,46 +2547,54 @@
     </w:p>
     <w:p>
       <w:pPr>
-        <w:rPr>
-          <w:rFonts w:cstheme="minorHAnsi"/>
-        </w:rPr>
-      </w:pPr>
-    </w:p>
-    <w:p>
-      <w:pPr>
-        <w:rPr>
-          <w:rFonts w:cstheme="minorHAnsi"/>
+        <w:jc w:val="both"/>
+        <w:rPr>
+          <w:rFonts w:ascii="Roboto" w:hAnsi="Roboto" w:cstheme="minorHAnsi"/>
+          <w:sz w:val="28"/>
+          <w:szCs w:val="28"/>
         </w:rPr>
       </w:pPr>
       <w:r>
         <w:rPr>
-          <w:rFonts w:cstheme="minorHAnsi"/>
+          <w:rFonts w:ascii="Roboto" w:hAnsi="Roboto" w:cstheme="minorHAnsi"/>
+          <w:sz w:val="28"/>
+          <w:szCs w:val="28"/>
         </w:rPr>
         <w:t xml:space="preserve">Dopo aver implementato il sistema e aver verificato il corretto funzionamento di tutti i task e di tutte le funzionalità proposte, abbiamo effettuato dei test per valutare l’usabilità del sistema. </w:t>
       </w:r>
     </w:p>
     <w:p>
       <w:pPr>
-        <w:rPr>
-          <w:rFonts w:cstheme="minorHAnsi"/>
+        <w:jc w:val="both"/>
+        <w:rPr>
+          <w:rFonts w:ascii="Roboto" w:hAnsi="Roboto" w:cstheme="minorHAnsi"/>
+          <w:sz w:val="28"/>
+          <w:szCs w:val="28"/>
         </w:rPr>
       </w:pPr>
       <w:r>
         <w:rPr>
-          <w:rFonts w:cstheme="minorHAnsi"/>
+          <w:rFonts w:ascii="Roboto" w:hAnsi="Roboto" w:cstheme="minorHAnsi"/>
+          <w:sz w:val="28"/>
+          <w:szCs w:val="28"/>
         </w:rPr>
         <w:t xml:space="preserve">Inizialmente abbiamo scelto dieci soggetti fra i possibili utenti finali del sistema; in particolare, uomini e donne di età compresa tra i 21 e 65 anni. </w:t>
       </w:r>
     </w:p>
     <w:p>
       <w:pPr>
-        <w:rPr>
-          <w:rFonts w:cstheme="minorHAnsi"/>
+        <w:jc w:val="both"/>
+        <w:rPr>
+          <w:rFonts w:ascii="Roboto" w:hAnsi="Roboto" w:cstheme="minorHAnsi"/>
+          <w:sz w:val="28"/>
+          <w:szCs w:val="28"/>
         </w:rPr>
       </w:pPr>
       <w:r>
         <w:rPr>
-          <w:rFonts w:cstheme="minorHAnsi"/>
+          <w:rFonts w:ascii="Roboto" w:hAnsi="Roboto" w:cstheme="minorHAnsi"/>
+          <w:sz w:val="28"/>
+          <w:szCs w:val="28"/>
         </w:rPr>
         <w:lastRenderedPageBreak/>
         <w:t xml:space="preserve">L’obiettivo che ci siamo posti è stato quello di valutare l’efficacia delle scelte fatte durante la fase di progettazione, ci siamo concentrati sull’esecuzione dei task sviluppati, in modo da analizzare la facilità d’utilizzo e d’interazione. </w:t>
@@ -2606,113 +2602,118 @@
     </w:p>
     <w:p>
       <w:pPr>
-        <w:rPr>
-          <w:rFonts w:cstheme="minorHAnsi"/>
+        <w:jc w:val="both"/>
+        <w:rPr>
+          <w:rFonts w:ascii="Roboto" w:hAnsi="Roboto" w:cstheme="minorHAnsi"/>
+          <w:sz w:val="28"/>
+          <w:szCs w:val="28"/>
         </w:rPr>
       </w:pPr>
       <w:r>
         <w:rPr>
-          <w:rFonts w:cstheme="minorHAnsi"/>
+          <w:rFonts w:ascii="Roboto" w:hAnsi="Roboto" w:cstheme="minorHAnsi"/>
+          <w:sz w:val="28"/>
+          <w:szCs w:val="28"/>
         </w:rPr>
         <w:t>Agli utenti è stato indicato un obiettivo da raggiungere attraverso una serie di compiti elementari, senza indicarli esplicitamente.</w:t>
       </w:r>
     </w:p>
     <w:p>
       <w:pPr>
-        <w:rPr>
-          <w:rFonts w:cstheme="minorHAnsi"/>
+        <w:jc w:val="both"/>
+        <w:rPr>
+          <w:rFonts w:ascii="Roboto" w:hAnsi="Roboto" w:cstheme="minorHAnsi"/>
+          <w:sz w:val="28"/>
+          <w:szCs w:val="28"/>
         </w:rPr>
       </w:pPr>
       <w:r>
         <w:rPr>
-          <w:rFonts w:cstheme="minorHAnsi"/>
+          <w:rFonts w:ascii="Roboto" w:hAnsi="Roboto" w:cstheme="minorHAnsi"/>
+          <w:sz w:val="28"/>
+          <w:szCs w:val="28"/>
         </w:rPr>
         <w:t xml:space="preserve">L’utente deve impostare una propria strategia di azioni. </w:t>
       </w:r>
     </w:p>
     <w:p>
       <w:pPr>
-        <w:rPr>
-          <w:rFonts w:cstheme="minorHAnsi"/>
+        <w:jc w:val="both"/>
+        <w:rPr>
+          <w:rFonts w:ascii="Roboto" w:hAnsi="Roboto" w:cstheme="minorHAnsi"/>
+          <w:sz w:val="28"/>
+          <w:szCs w:val="28"/>
         </w:rPr>
       </w:pPr>
       <w:r>
         <w:rPr>
-          <w:rFonts w:cstheme="minorHAnsi"/>
+          <w:rFonts w:ascii="Roboto" w:hAnsi="Roboto" w:cstheme="minorHAnsi"/>
+          <w:sz w:val="28"/>
+          <w:szCs w:val="28"/>
         </w:rPr>
         <w:t xml:space="preserve">Un punto chiave della nostra valutazione è stata l’analisi del feedback del sistema, a tal proposito è stato chiesto ai soggetti di effettuare più volte scelte diverse, di cambiare idea dopo un’azione e di provare ad annullarla. Questo ci ha permesso di garantire l’assenza di problemi dovuti a un’azione avvenuta per distrazione dell’utente finale. </w:t>
       </w:r>
     </w:p>
     <w:p>
       <w:pPr>
-        <w:rPr>
-          <w:rFonts w:cstheme="minorHAnsi"/>
+        <w:jc w:val="both"/>
+        <w:rPr>
+          <w:rFonts w:ascii="Roboto" w:hAnsi="Roboto" w:cstheme="minorHAnsi"/>
+          <w:sz w:val="28"/>
+          <w:szCs w:val="28"/>
         </w:rPr>
       </w:pPr>
       <w:r>
         <w:rPr>
-          <w:rFonts w:cstheme="minorHAnsi"/>
+          <w:rFonts w:ascii="Roboto" w:hAnsi="Roboto" w:cstheme="minorHAnsi"/>
+          <w:sz w:val="28"/>
+          <w:szCs w:val="28"/>
         </w:rPr>
         <w:t xml:space="preserve">Oltre all’esecuzione dei task è stato chiesto agli utenti di esplorare il sistema, in modo da poter valutare la loro familiarità con i pulsanti e le icone del sistema. </w:t>
       </w:r>
     </w:p>
     <w:p>
       <w:pPr>
-        <w:rPr>
-          <w:rFonts w:cstheme="minorHAnsi"/>
-        </w:rPr>
-      </w:pPr>
-    </w:p>
-    <w:p>
-      <w:pPr>
-        <w:rPr>
-          <w:rFonts w:cstheme="minorHAnsi"/>
+        <w:jc w:val="both"/>
+        <w:rPr>
+          <w:rFonts w:ascii="Roboto" w:hAnsi="Roboto" w:cstheme="minorHAnsi"/>
+          <w:sz w:val="28"/>
+          <w:szCs w:val="28"/>
+        </w:rPr>
+      </w:pPr>
+    </w:p>
+    <w:p>
+      <w:pPr>
+        <w:jc w:val="both"/>
+        <w:rPr>
+          <w:rFonts w:ascii="Roboto" w:hAnsi="Roboto" w:cstheme="minorHAnsi"/>
+          <w:sz w:val="28"/>
+          <w:szCs w:val="28"/>
         </w:rPr>
       </w:pPr>
       <w:r>
         <w:rPr>
-          <w:rFonts w:cstheme="minorHAnsi"/>
-        </w:rPr>
-        <w:t>Il metodo di osservazione scelto è il “</w:t>
+          <w:rFonts w:ascii="Roboto" w:hAnsi="Roboto" w:cstheme="minorHAnsi"/>
+          <w:sz w:val="28"/>
+          <w:szCs w:val="28"/>
+        </w:rPr>
+        <w:t xml:space="preserve">Il metodo di osservazione scelto è il “Think Aloud”, attraverso il quale abbiamo potuto osservare gli utenti finali per valutare il sistema proposto. </w:t>
       </w:r>
-      <w:proofErr w:type="spellStart"/>
+    </w:p>
+    <w:p>
+      <w:pPr>
+        <w:jc w:val="both"/>
+        <w:rPr>
+          <w:rFonts w:ascii="Roboto" w:hAnsi="Roboto" w:cstheme="minorHAnsi"/>
+          <w:sz w:val="28"/>
+          <w:szCs w:val="28"/>
+        </w:rPr>
+      </w:pPr>
       <w:r>
         <w:rPr>
-          <w:rFonts w:cstheme="minorHAnsi"/>
-        </w:rPr>
-        <w:t>Think</w:t>
-      </w:r>
-      <w:proofErr w:type="spellEnd"/>
-      <w:r>
-        <w:rPr>
-          <w:rFonts w:cstheme="minorHAnsi"/>
-        </w:rPr>
-        <w:t xml:space="preserve"> </w:t>
-      </w:r>
-      <w:proofErr w:type="spellStart"/>
-      <w:r>
-        <w:rPr>
-          <w:rFonts w:cstheme="minorHAnsi"/>
-        </w:rPr>
-        <w:t>Aloud</w:t>
-      </w:r>
-      <w:proofErr w:type="spellEnd"/>
-      <w:r>
-        <w:rPr>
-          <w:rFonts w:cstheme="minorHAnsi"/>
-        </w:rPr>
-        <w:t xml:space="preserve">”, attraverso il quale abbiamo potuto osservare gli utenti finali per valutare il sistema proposto. </w:t>
-      </w:r>
-    </w:p>
-    <w:p>
-      <w:pPr>
-        <w:rPr>
-          <w:rFonts w:cstheme="minorHAnsi"/>
-        </w:rPr>
-      </w:pPr>
-      <w:r>
-        <w:rPr>
-          <w:rFonts w:cstheme="minorHAnsi"/>
+          <w:rFonts w:ascii="Roboto" w:hAnsi="Roboto" w:cstheme="minorHAnsi"/>
+          <w:sz w:val="28"/>
+          <w:szCs w:val="28"/>
         </w:rPr>
         <w:t xml:space="preserve">Innanzitutto, abbiamo chiesto agli utenti </w:t>
       </w:r>
@@ -2725,13 +2726,18 @@
           <w:numId w:val="5"/>
         </w:numPr>
         <w:spacing w:after="0" w:line="240" w:lineRule="auto"/>
-        <w:rPr>
-          <w:rFonts w:cstheme="minorHAnsi"/>
+        <w:jc w:val="both"/>
+        <w:rPr>
+          <w:rFonts w:ascii="Roboto" w:hAnsi="Roboto" w:cstheme="minorHAnsi"/>
+          <w:sz w:val="28"/>
+          <w:szCs w:val="28"/>
         </w:rPr>
       </w:pPr>
       <w:r>
         <w:rPr>
-          <w:rFonts w:cstheme="minorHAnsi"/>
+          <w:rFonts w:ascii="Roboto" w:hAnsi="Roboto" w:cstheme="minorHAnsi"/>
+          <w:sz w:val="28"/>
+          <w:szCs w:val="28"/>
         </w:rPr>
         <w:t xml:space="preserve">Quale lavoro o attività svolgono quotidianamente; </w:t>
       </w:r>
@@ -2744,13 +2750,18 @@
           <w:numId w:val="5"/>
         </w:numPr>
         <w:spacing w:after="0" w:line="240" w:lineRule="auto"/>
-        <w:rPr>
-          <w:rFonts w:cstheme="minorHAnsi"/>
+        <w:jc w:val="both"/>
+        <w:rPr>
+          <w:rFonts w:ascii="Roboto" w:hAnsi="Roboto" w:cstheme="minorHAnsi"/>
+          <w:sz w:val="28"/>
+          <w:szCs w:val="28"/>
         </w:rPr>
       </w:pPr>
       <w:r>
         <w:rPr>
-          <w:rFonts w:cstheme="minorHAnsi"/>
+          <w:rFonts w:ascii="Roboto" w:hAnsi="Roboto" w:cstheme="minorHAnsi"/>
+          <w:sz w:val="28"/>
+          <w:szCs w:val="28"/>
         </w:rPr>
         <w:t>Indicativamente quante ore usa Internet a settimana;</w:t>
       </w:r>
@@ -2763,39 +2774,54 @@
           <w:numId w:val="5"/>
         </w:numPr>
         <w:spacing w:after="0" w:line="240" w:lineRule="auto"/>
-        <w:rPr>
-          <w:rFonts w:cstheme="minorHAnsi"/>
+        <w:jc w:val="both"/>
+        <w:rPr>
+          <w:rFonts w:ascii="Roboto" w:hAnsi="Roboto" w:cstheme="minorHAnsi"/>
+          <w:sz w:val="28"/>
+          <w:szCs w:val="28"/>
         </w:rPr>
       </w:pPr>
       <w:r>
         <w:rPr>
-          <w:rFonts w:cstheme="minorHAnsi"/>
+          <w:rFonts w:ascii="Roboto" w:hAnsi="Roboto" w:cstheme="minorHAnsi"/>
+          <w:sz w:val="28"/>
+          <w:szCs w:val="28"/>
         </w:rPr>
         <w:t>Che tipi di siti e piattaforme usano maggiormente online sia per fini personali che per lavoro.</w:t>
       </w:r>
     </w:p>
     <w:p>
       <w:pPr>
-        <w:rPr>
-          <w:rFonts w:cstheme="minorHAnsi"/>
+        <w:jc w:val="both"/>
+        <w:rPr>
+          <w:rFonts w:ascii="Roboto" w:hAnsi="Roboto" w:cstheme="minorHAnsi"/>
+          <w:sz w:val="28"/>
+          <w:szCs w:val="28"/>
         </w:rPr>
       </w:pPr>
       <w:r>
         <w:rPr>
-          <w:rFonts w:cstheme="minorHAnsi"/>
+          <w:rFonts w:ascii="Roboto" w:hAnsi="Roboto" w:cstheme="minorHAnsi"/>
+          <w:sz w:val="28"/>
+          <w:szCs w:val="28"/>
         </w:rPr>
         <w:t xml:space="preserve">Al fine di classificare gli utenti in base alla loro conoscenza della rete web. </w:t>
       </w:r>
     </w:p>
     <w:p>
       <w:pPr>
-        <w:rPr>
-          <w:rFonts w:cstheme="minorHAnsi"/>
+        <w:jc w:val="both"/>
+        <w:rPr>
+          <w:rFonts w:ascii="Roboto" w:hAnsi="Roboto" w:cstheme="minorHAnsi"/>
+          <w:sz w:val="28"/>
+          <w:szCs w:val="28"/>
         </w:rPr>
       </w:pPr>
       <w:r>
         <w:rPr>
-          <w:rFonts w:cstheme="minorHAnsi"/>
+          <w:rFonts w:ascii="Roboto" w:hAnsi="Roboto" w:cstheme="minorHAnsi"/>
+          <w:sz w:val="28"/>
+          <w:szCs w:val="28"/>
         </w:rPr>
         <w:t xml:space="preserve">Ad ogni utente è stato chiesto di svolgere un compito e contemporaneamente di esporre ad alta voce ciò che sta pensando </w:t>
       </w:r>
@@ -2808,13 +2834,18 @@
           <w:numId w:val="6"/>
         </w:numPr>
         <w:spacing w:after="0" w:line="240" w:lineRule="auto"/>
-        <w:rPr>
-          <w:rFonts w:cstheme="minorHAnsi"/>
+        <w:jc w:val="both"/>
+        <w:rPr>
+          <w:rFonts w:ascii="Roboto" w:hAnsi="Roboto" w:cstheme="minorHAnsi"/>
+          <w:sz w:val="28"/>
+          <w:szCs w:val="28"/>
         </w:rPr>
       </w:pPr>
       <w:r>
         <w:rPr>
-          <w:rFonts w:cstheme="minorHAnsi"/>
+          <w:rFonts w:ascii="Roboto" w:hAnsi="Roboto" w:cstheme="minorHAnsi"/>
+          <w:sz w:val="28"/>
+          <w:szCs w:val="28"/>
         </w:rPr>
         <w:t>Che cosa sta cercando di fare;</w:t>
       </w:r>
@@ -2827,13 +2858,18 @@
           <w:numId w:val="6"/>
         </w:numPr>
         <w:spacing w:after="0" w:line="240" w:lineRule="auto"/>
-        <w:rPr>
-          <w:rFonts w:cstheme="minorHAnsi"/>
+        <w:jc w:val="both"/>
+        <w:rPr>
+          <w:rFonts w:ascii="Roboto" w:hAnsi="Roboto" w:cstheme="minorHAnsi"/>
+          <w:sz w:val="28"/>
+          <w:szCs w:val="28"/>
         </w:rPr>
       </w:pPr>
       <w:r>
         <w:rPr>
-          <w:rFonts w:cstheme="minorHAnsi"/>
+          <w:rFonts w:ascii="Roboto" w:hAnsi="Roboto" w:cstheme="minorHAnsi"/>
+          <w:sz w:val="28"/>
+          <w:szCs w:val="28"/>
         </w:rPr>
         <w:t>Che cosa vede sullo schermo;</w:t>
       </w:r>
@@ -2846,13 +2882,18 @@
           <w:numId w:val="6"/>
         </w:numPr>
         <w:spacing w:after="0" w:line="240" w:lineRule="auto"/>
-        <w:rPr>
-          <w:rFonts w:cstheme="minorHAnsi"/>
+        <w:jc w:val="both"/>
+        <w:rPr>
+          <w:rFonts w:ascii="Roboto" w:hAnsi="Roboto" w:cstheme="minorHAnsi"/>
+          <w:sz w:val="28"/>
+          <w:szCs w:val="28"/>
         </w:rPr>
       </w:pPr>
       <w:r>
         <w:rPr>
-          <w:rFonts w:cstheme="minorHAnsi"/>
+          <w:rFonts w:ascii="Roboto" w:hAnsi="Roboto" w:cstheme="minorHAnsi"/>
+          <w:sz w:val="28"/>
+          <w:szCs w:val="28"/>
         </w:rPr>
         <w:t>Come pensa di dover proseguire;</w:t>
       </w:r>
@@ -2865,119 +2906,167 @@
           <w:numId w:val="6"/>
         </w:numPr>
         <w:spacing w:after="0" w:line="240" w:lineRule="auto"/>
-        <w:rPr>
-          <w:rFonts w:cstheme="minorHAnsi"/>
+        <w:jc w:val="both"/>
+        <w:rPr>
+          <w:rFonts w:ascii="Roboto" w:hAnsi="Roboto" w:cstheme="minorHAnsi"/>
+          <w:sz w:val="28"/>
+          <w:szCs w:val="28"/>
         </w:rPr>
       </w:pPr>
       <w:r>
         <w:rPr>
-          <w:rFonts w:cstheme="minorHAnsi"/>
+          <w:rFonts w:ascii="Roboto" w:hAnsi="Roboto" w:cstheme="minorHAnsi"/>
+          <w:sz w:val="28"/>
+          <w:szCs w:val="28"/>
         </w:rPr>
         <w:t>Quali dubbi/difficoltà sta avendo.</w:t>
       </w:r>
     </w:p>
     <w:p>
       <w:pPr>
-        <w:rPr>
-          <w:rFonts w:cstheme="minorHAnsi"/>
+        <w:jc w:val="both"/>
+        <w:rPr>
+          <w:rFonts w:ascii="Roboto" w:hAnsi="Roboto" w:cstheme="minorHAnsi"/>
+          <w:sz w:val="28"/>
+          <w:szCs w:val="28"/>
         </w:rPr>
       </w:pPr>
       <w:r>
         <w:rPr>
-          <w:rFonts w:cstheme="minorHAnsi"/>
+          <w:rFonts w:ascii="Roboto" w:hAnsi="Roboto" w:cstheme="minorHAnsi"/>
+          <w:sz w:val="28"/>
+          <w:szCs w:val="28"/>
         </w:rPr>
         <w:t xml:space="preserve">Dopo aver osservato gli utenti eseguire i task, abbiamo chiesto loro: aspetti da migliorare, aspetti graditi, punti di forza e punti di debolezza.  </w:t>
       </w:r>
     </w:p>
     <w:p>
       <w:pPr>
-        <w:rPr>
-          <w:rFonts w:cstheme="minorHAnsi"/>
-        </w:rPr>
-      </w:pPr>
-    </w:p>
-    <w:p>
-      <w:pPr>
-        <w:rPr>
-          <w:rFonts w:cstheme="minorHAnsi"/>
+        <w:jc w:val="both"/>
+        <w:rPr>
+          <w:rFonts w:ascii="Roboto" w:hAnsi="Roboto" w:cstheme="minorHAnsi"/>
+          <w:sz w:val="28"/>
+          <w:szCs w:val="28"/>
+        </w:rPr>
+      </w:pPr>
+    </w:p>
+    <w:p>
+      <w:pPr>
+        <w:jc w:val="both"/>
+        <w:rPr>
+          <w:rFonts w:ascii="Roboto" w:hAnsi="Roboto" w:cstheme="minorHAnsi"/>
+          <w:sz w:val="28"/>
+          <w:szCs w:val="28"/>
         </w:rPr>
       </w:pPr>
       <w:r>
         <w:rPr>
-          <w:rFonts w:cstheme="minorHAnsi"/>
-        </w:rPr>
+          <w:rFonts w:ascii="Roboto" w:hAnsi="Roboto" w:cstheme="minorHAnsi"/>
+          <w:sz w:val="28"/>
+          <w:szCs w:val="28"/>
+        </w:rPr>
+        <w:lastRenderedPageBreak/>
         <w:t>Durante questa fase non sono stati riscontrati problemi. Tutti i soggetti hanno eseguito quanto gli è stato chiesto di fare; gli utenti sono riusciti ad approcciarsi facilmente al sistema.</w:t>
       </w:r>
     </w:p>
     <w:p>
       <w:pPr>
-        <w:rPr>
-          <w:rFonts w:cstheme="minorHAnsi"/>
+        <w:jc w:val="both"/>
+        <w:rPr>
+          <w:rFonts w:ascii="Roboto" w:hAnsi="Roboto" w:cstheme="minorHAnsi"/>
+          <w:sz w:val="28"/>
+          <w:szCs w:val="28"/>
         </w:rPr>
       </w:pPr>
       <w:r>
         <w:rPr>
-          <w:rFonts w:cstheme="minorHAnsi"/>
+          <w:rFonts w:ascii="Roboto" w:hAnsi="Roboto" w:cstheme="minorHAnsi"/>
+          <w:sz w:val="28"/>
+          <w:szCs w:val="28"/>
         </w:rPr>
         <w:t>Le sole criticità riscontrate sono riconducibili alla poca abitudine nell’utilizzo di un’applicazione web, ma nonostante questo tutti sono riusciti a portare a termine il task.</w:t>
       </w:r>
     </w:p>
     <w:p>
       <w:pPr>
-        <w:rPr>
-          <w:rFonts w:cstheme="minorHAnsi"/>
-        </w:rPr>
-      </w:pPr>
-    </w:p>
-    <w:p>
-      <w:pPr>
-        <w:rPr>
-          <w:rFonts w:cstheme="minorHAnsi"/>
+        <w:jc w:val="both"/>
+        <w:rPr>
+          <w:rFonts w:ascii="Roboto" w:hAnsi="Roboto" w:cstheme="minorHAnsi"/>
+          <w:sz w:val="28"/>
+          <w:szCs w:val="28"/>
+        </w:rPr>
+      </w:pPr>
+    </w:p>
+    <w:p>
+      <w:pPr>
+        <w:jc w:val="both"/>
+        <w:rPr>
+          <w:rFonts w:ascii="Roboto" w:hAnsi="Roboto" w:cstheme="minorHAnsi"/>
+          <w:sz w:val="28"/>
+          <w:szCs w:val="28"/>
         </w:rPr>
       </w:pPr>
       <w:r>
         <w:rPr>
-          <w:rFonts w:cstheme="minorHAnsi"/>
+          <w:rFonts w:ascii="Roboto" w:hAnsi="Roboto" w:cstheme="minorHAnsi"/>
+          <w:sz w:val="28"/>
+          <w:szCs w:val="28"/>
         </w:rPr>
         <w:t>Ad esempio, i soggetti intervistati di età compresa tra i 60 e i 65, hanno avuto difficoltà nell’utilizzo della mappa presente nella pagina per l’invio delle segnalazioni. Tale difficoltà può però essere imputata al loro scarso utilizzo delle mappe interattive sul web.</w:t>
       </w:r>
     </w:p>
     <w:p>
       <w:pPr>
-        <w:rPr>
-          <w:rFonts w:cstheme="minorHAnsi"/>
-        </w:rPr>
-      </w:pPr>
-    </w:p>
-    <w:p>
-      <w:pPr>
-        <w:rPr>
-          <w:rFonts w:cstheme="minorHAnsi"/>
+        <w:jc w:val="both"/>
+        <w:rPr>
+          <w:rFonts w:ascii="Roboto" w:hAnsi="Roboto" w:cstheme="minorHAnsi"/>
+          <w:sz w:val="28"/>
+          <w:szCs w:val="28"/>
+        </w:rPr>
+      </w:pPr>
+    </w:p>
+    <w:p>
+      <w:pPr>
+        <w:jc w:val="both"/>
+        <w:rPr>
+          <w:rFonts w:ascii="Roboto" w:hAnsi="Roboto" w:cstheme="minorHAnsi"/>
+          <w:sz w:val="28"/>
+          <w:szCs w:val="28"/>
         </w:rPr>
       </w:pPr>
       <w:r>
         <w:rPr>
-          <w:rFonts w:cstheme="minorHAnsi"/>
+          <w:rFonts w:ascii="Roboto" w:hAnsi="Roboto" w:cstheme="minorHAnsi"/>
+          <w:sz w:val="28"/>
+          <w:szCs w:val="28"/>
         </w:rPr>
         <w:t xml:space="preserve">Quasi la totalità degli utenti è rimasta soddisfatta nell’utilizzo dell’applicazione e non sono emerse infatti complicanze o difficoltà degne di nota. </w:t>
       </w:r>
     </w:p>
     <w:p>
       <w:pPr>
-        <w:rPr>
-          <w:rFonts w:cstheme="minorHAnsi"/>
-        </w:rPr>
-      </w:pPr>
-    </w:p>
-    <w:p>
-      <w:pPr>
-        <w:rPr>
-          <w:rFonts w:cstheme="minorHAnsi"/>
+        <w:jc w:val="both"/>
+        <w:rPr>
+          <w:rFonts w:ascii="Roboto" w:hAnsi="Roboto" w:cstheme="minorHAnsi"/>
+          <w:sz w:val="28"/>
+          <w:szCs w:val="28"/>
+        </w:rPr>
+      </w:pPr>
+    </w:p>
+    <w:p>
+      <w:pPr>
+        <w:jc w:val="both"/>
+        <w:rPr>
+          <w:rFonts w:ascii="Roboto" w:hAnsi="Roboto" w:cstheme="minorHAnsi"/>
+          <w:sz w:val="28"/>
+          <w:szCs w:val="28"/>
         </w:rPr>
       </w:pPr>
       <w:r>
         <w:rPr>
-          <w:rFonts w:cstheme="minorHAnsi"/>
+          <w:rFonts w:ascii="Roboto" w:hAnsi="Roboto" w:cstheme="minorHAnsi"/>
+          <w:sz w:val="28"/>
+          <w:szCs w:val="28"/>
         </w:rPr>
         <w:t xml:space="preserve">Riportiamo i suggerimenti ricevuti da parte degli utenti: </w:t>
       </w:r>
@@ -2990,19 +3079,26 @@
           <w:numId w:val="7"/>
         </w:numPr>
         <w:spacing w:after="0" w:line="240" w:lineRule="auto"/>
-        <w:rPr>
-          <w:rFonts w:cstheme="minorHAnsi"/>
+        <w:jc w:val="both"/>
+        <w:rPr>
+          <w:rFonts w:ascii="Roboto" w:hAnsi="Roboto" w:cstheme="minorHAnsi"/>
+          <w:sz w:val="28"/>
+          <w:szCs w:val="28"/>
         </w:rPr>
       </w:pPr>
       <w:r>
         <w:rPr>
-          <w:rFonts w:cstheme="minorHAnsi"/>
+          <w:rFonts w:ascii="Roboto" w:hAnsi="Roboto" w:cstheme="minorHAnsi"/>
+          <w:sz w:val="28"/>
+          <w:szCs w:val="28"/>
         </w:rPr>
         <w:t>Per il task “Organizza evento” ed “Aderisci evento”, diversi</w:t>
       </w:r>
       <w:r>
         <w:rPr>
-          <w:rFonts w:cstheme="minorHAnsi"/>
+          <w:rFonts w:ascii="Roboto" w:hAnsi="Roboto" w:cstheme="minorHAnsi"/>
+          <w:sz w:val="28"/>
+          <w:szCs w:val="28"/>
         </w:rPr>
         <w:tab/>
         <w:t xml:space="preserve"> utenti hanno proposto la possibilità di mettere al posto del pulsante “Condividi” delle icone con i principali social;</w:t>
@@ -3016,13 +3112,18 @@
           <w:numId w:val="7"/>
         </w:numPr>
         <w:spacing w:after="0" w:line="240" w:lineRule="auto"/>
-        <w:rPr>
-          <w:rFonts w:cstheme="minorHAnsi"/>
+        <w:jc w:val="both"/>
+        <w:rPr>
+          <w:rFonts w:ascii="Roboto" w:hAnsi="Roboto" w:cstheme="minorHAnsi"/>
+          <w:sz w:val="28"/>
+          <w:szCs w:val="28"/>
         </w:rPr>
       </w:pPr>
       <w:r>
         <w:rPr>
-          <w:rFonts w:cstheme="minorHAnsi"/>
+          <w:rFonts w:ascii="Roboto" w:hAnsi="Roboto" w:cstheme="minorHAnsi"/>
+          <w:sz w:val="28"/>
+          <w:szCs w:val="28"/>
         </w:rPr>
         <w:t xml:space="preserve">Alcuni utenti hanno proposto la possibilità di non doversi registrare al sito per: partecipare ad un evento o segnalare uno spreco idrico; </w:t>
       </w:r>
@@ -3035,13 +3136,18 @@
           <w:numId w:val="7"/>
         </w:numPr>
         <w:spacing w:after="0" w:line="240" w:lineRule="auto"/>
-        <w:rPr>
-          <w:rFonts w:cstheme="minorHAnsi"/>
+        <w:jc w:val="both"/>
+        <w:rPr>
+          <w:rFonts w:ascii="Roboto" w:hAnsi="Roboto" w:cstheme="minorHAnsi"/>
+          <w:sz w:val="28"/>
+          <w:szCs w:val="28"/>
         </w:rPr>
       </w:pPr>
       <w:r>
         <w:rPr>
-          <w:rFonts w:cstheme="minorHAnsi"/>
+          <w:rFonts w:ascii="Roboto" w:hAnsi="Roboto" w:cstheme="minorHAnsi"/>
+          <w:sz w:val="28"/>
+          <w:szCs w:val="28"/>
         </w:rPr>
         <w:t xml:space="preserve">Alcuni utenti hanno proposto la possibilità di avere una funzionalità di ricerca all’intero del sistema. </w:t>
       </w:r>
@@ -3049,20 +3155,28 @@
     <w:p>
       <w:pPr>
         <w:ind w:left="360"/>
-        <w:rPr>
-          <w:rFonts w:cstheme="minorHAnsi"/>
-        </w:rPr>
-      </w:pPr>
-    </w:p>
-    <w:p>
-      <w:pPr>
-        <w:rPr>
-          <w:rFonts w:cstheme="minorHAnsi"/>
+        <w:jc w:val="both"/>
+        <w:rPr>
+          <w:rFonts w:ascii="Roboto" w:hAnsi="Roboto" w:cstheme="minorHAnsi"/>
+          <w:sz w:val="28"/>
+          <w:szCs w:val="28"/>
+        </w:rPr>
+      </w:pPr>
+    </w:p>
+    <w:p>
+      <w:pPr>
+        <w:jc w:val="both"/>
+        <w:rPr>
+          <w:rFonts w:ascii="Roboto" w:hAnsi="Roboto" w:cstheme="minorHAnsi"/>
+          <w:sz w:val="28"/>
+          <w:szCs w:val="28"/>
         </w:rPr>
       </w:pPr>
       <w:r>
         <w:rPr>
-          <w:rFonts w:cstheme="minorHAnsi"/>
+          <w:rFonts w:ascii="Roboto" w:hAnsi="Roboto" w:cstheme="minorHAnsi"/>
+          <w:sz w:val="28"/>
+          <w:szCs w:val="28"/>
         </w:rPr>
         <w:t xml:space="preserve">Riportiamo gli aspetti graditi dagli utenti: </w:t>
       </w:r>
@@ -3075,13 +3189,18 @@
           <w:numId w:val="8"/>
         </w:numPr>
         <w:spacing w:after="0" w:line="240" w:lineRule="auto"/>
-        <w:rPr>
-          <w:rFonts w:cstheme="minorHAnsi"/>
+        <w:jc w:val="both"/>
+        <w:rPr>
+          <w:rFonts w:ascii="Roboto" w:hAnsi="Roboto" w:cstheme="minorHAnsi"/>
+          <w:sz w:val="28"/>
+          <w:szCs w:val="28"/>
         </w:rPr>
       </w:pPr>
       <w:r>
         <w:rPr>
-          <w:rFonts w:cstheme="minorHAnsi"/>
+          <w:rFonts w:ascii="Roboto" w:hAnsi="Roboto" w:cstheme="minorHAnsi"/>
+          <w:sz w:val="28"/>
+          <w:szCs w:val="28"/>
         </w:rPr>
         <w:t>La possibilità di valutare le segnalazioni in modo da scoraggiare la presenza di segnalazioni fasulle e/o dissuasive;</w:t>
       </w:r>
@@ -3094,32 +3213,43 @@
           <w:numId w:val="8"/>
         </w:numPr>
         <w:spacing w:after="0" w:line="240" w:lineRule="auto"/>
-        <w:rPr>
-          <w:rFonts w:cstheme="minorHAnsi"/>
+        <w:jc w:val="both"/>
+        <w:rPr>
+          <w:rFonts w:ascii="Roboto" w:hAnsi="Roboto" w:cstheme="minorHAnsi"/>
+          <w:sz w:val="28"/>
+          <w:szCs w:val="28"/>
         </w:rPr>
       </w:pPr>
       <w:r>
         <w:rPr>
-          <w:rFonts w:cstheme="minorHAnsi"/>
+          <w:rFonts w:ascii="Roboto" w:hAnsi="Roboto" w:cstheme="minorHAnsi"/>
+          <w:sz w:val="28"/>
+          <w:szCs w:val="28"/>
         </w:rPr>
         <w:t xml:space="preserve">La sezione per il tracciamento dei consumi. </w:t>
       </w:r>
     </w:p>
     <w:p>
       <w:pPr>
-        <w:rPr>
-          <w:rFonts w:cstheme="minorHAnsi"/>
+        <w:jc w:val="both"/>
+        <w:rPr>
+          <w:rFonts w:ascii="Roboto" w:hAnsi="Roboto" w:cstheme="minorHAnsi"/>
+          <w:sz w:val="28"/>
+          <w:szCs w:val="28"/>
         </w:rPr>
       </w:pPr>
       <w:r>
         <w:rPr>
-          <w:rFonts w:cstheme="minorHAnsi"/>
+          <w:rFonts w:ascii="Roboto" w:hAnsi="Roboto" w:cstheme="minorHAnsi"/>
+          <w:sz w:val="28"/>
+          <w:szCs w:val="28"/>
         </w:rPr>
         <w:t>Si può quindi concludere che il test di usabilità ha avuto esito positivo e che le scelte fatte hanno reso il sistema facile e intuitivo.</w:t>
       </w:r>
     </w:p>
     <w:p>
       <w:pPr>
+        <w:jc w:val="both"/>
         <w:rPr>
           <w:rFonts w:ascii="Arial" w:eastAsia="Times New Roman" w:hAnsi="Arial" w:cs="Times New Roman"/>
           <w:b/>
@@ -3133,19 +3263,95 @@
     </w:p>
     <w:p>
       <w:pPr>
-        <w:rPr>
-          <w:rFonts w:ascii="Arial" w:eastAsia="Times New Roman" w:hAnsi="Arial" w:cs="Times New Roman"/>
+        <w:jc w:val="both"/>
+        <w:rPr>
+          <w:rFonts w:ascii="Roboto" w:eastAsia="Times New Roman" w:hAnsi="Roboto" w:cs="Times New Roman"/>
           <w:b/>
           <w:bCs/>
           <w:color w:val="000000"/>
-          <w:sz w:val="28"/>
-          <w:szCs w:val="28"/>
+          <w:sz w:val="32"/>
+          <w:szCs w:val="32"/>
           <w:lang w:eastAsia="it-IT"/>
         </w:rPr>
       </w:pPr>
     </w:p>
+    <w:p>
+      <w:pPr>
+        <w:jc w:val="both"/>
+        <w:rPr>
+          <w:rFonts w:ascii="Roboto" w:eastAsia="Times New Roman" w:hAnsi="Roboto" w:cs="Times New Roman"/>
+          <w:b/>
+          <w:bCs/>
+          <w:color w:val="000000"/>
+          <w:sz w:val="32"/>
+          <w:szCs w:val="32"/>
+          <w:lang w:eastAsia="it-IT"/>
+        </w:rPr>
+      </w:pPr>
+    </w:p>
+    <w:p>
+      <w:pPr>
+        <w:jc w:val="both"/>
+        <w:rPr>
+          <w:rFonts w:ascii="Roboto" w:eastAsia="Times New Roman" w:hAnsi="Roboto" w:cs="Times New Roman"/>
+          <w:b/>
+          <w:bCs/>
+          <w:color w:val="000000"/>
+          <w:sz w:val="32"/>
+          <w:szCs w:val="32"/>
+          <w:lang w:eastAsia="it-IT"/>
+        </w:rPr>
+      </w:pPr>
+      <w:r>
+        <w:rPr>
+          <w:rFonts w:ascii="Roboto" w:eastAsia="Times New Roman" w:hAnsi="Roboto" w:cs="Times New Roman"/>
+          <w:b/>
+          <w:bCs/>
+          <w:color w:val="000000"/>
+          <w:sz w:val="32"/>
+          <w:szCs w:val="32"/>
+          <w:lang w:eastAsia="it-IT"/>
+        </w:rPr>
+        <w:lastRenderedPageBreak/>
+        <w:t>Implementazione</w:t>
+      </w:r>
+    </w:p>
+    <w:p>
+      <w:pPr>
+        <w:jc w:val="both"/>
+        <w:rPr>
+          <w:rFonts w:ascii="Roboto" w:eastAsia="Times New Roman" w:hAnsi="Roboto" w:cs="Times New Roman"/>
+          <w:color w:val="000000"/>
+          <w:sz w:val="28"/>
+          <w:szCs w:val="28"/>
+          <w:lang w:eastAsia="it-IT"/>
+        </w:rPr>
+      </w:pPr>
+      <w:r>
+        <w:rPr>
+          <w:rFonts w:ascii="Roboto" w:eastAsia="Times New Roman" w:hAnsi="Roboto" w:cs="Times New Roman"/>
+          <w:color w:val="000000"/>
+          <w:sz w:val="28"/>
+          <w:szCs w:val="28"/>
+          <w:lang w:eastAsia="it-IT"/>
+        </w:rPr>
+        <w:t xml:space="preserve">L’implementazione (in HTML e CSS) del progetto è disponibile su GitHub al seguente indirizzo: </w:t>
+      </w:r>
+      <w:hyperlink r:id="rId8" w:history="1">
+        <w:r>
+          <w:rPr>
+            <w:rStyle w:val="Collegamentoipertestuale"/>
+            <w:rFonts w:ascii="Roboto" w:eastAsia="Times New Roman" w:hAnsi="Roboto" w:cs="Times New Roman"/>
+            <w:sz w:val="28"/>
+            <w:szCs w:val="28"/>
+            <w:lang w:eastAsia="it-IT"/>
+          </w:rPr>
+          <w:t>https://github.com/v1enna/Gruppo5-IUM-Hybro</w:t>
+        </w:r>
+      </w:hyperlink>
+    </w:p>
     <w:sectPr>
-      <w:footerReference w:type="default" r:id="rId8"/>
+      <w:footerReference w:type="default" r:id="rId9"/>
       <w:pgSz w:w="11906" w:h="16838"/>
       <w:pgMar w:top="1417" w:right="1134" w:bottom="1134" w:left="1134" w:header="708" w:footer="708" w:gutter="0"/>
       <w:cols w:space="708"/>
@@ -3191,7 +3397,6 @@
         <w:docPartUnique/>
       </w:docPartObj>
     </w:sdtPr>
-    <w:sdtEndPr/>
     <w:sdtContent>
       <w:p>
         <w:pPr>

</xml_diff>

<commit_message>
Assignment 4 - Finalizzazione
</commit_message>
<xml_diff>
--- a/Sorgente/Assignment 4.docx
+++ b/Sorgente/Assignment 4.docx
@@ -6,7 +6,7 @@
       <w:pPr>
         <w:shd w:val="clear" w:color="auto" w:fill="FFFFFF"/>
         <w:spacing w:before="240" w:after="0" w:line="240" w:lineRule="auto"/>
-        <w:jc w:val="center"/>
+        <w:jc w:val="both"/>
         <w:rPr>
           <w:rFonts w:ascii="Arial" w:eastAsia="Times New Roman" w:hAnsi="Arial" w:cs="Times New Roman"/>
           <w:b/>
@@ -178,8 +178,11 @@
         <w:jc w:val="center"/>
         <w:rPr>
           <w:rFonts w:ascii="Roboto" w:eastAsia="Times New Roman" w:hAnsi="Roboto" w:cs="Times New Roman"/>
-          <w:sz w:val="36"/>
-          <w:szCs w:val="36"/>
+          <w:b/>
+          <w:bCs/>
+          <w:color w:val="000000"/>
+          <w:sz w:val="52"/>
+          <w:szCs w:val="52"/>
           <w:lang w:eastAsia="it-IT"/>
         </w:rPr>
       </w:pPr>
@@ -211,6 +214,58 @@
     <w:p>
       <w:pPr>
         <w:shd w:val="clear" w:color="auto" w:fill="FFFFFF"/>
+        <w:spacing w:before="240" w:after="0" w:line="240" w:lineRule="auto"/>
+        <w:rPr>
+          <w:rFonts w:ascii="Roboto" w:eastAsia="Times New Roman" w:hAnsi="Roboto" w:cs="Times New Roman"/>
+          <w:b/>
+          <w:bCs/>
+          <w:color w:val="000000"/>
+          <w:sz w:val="52"/>
+          <w:szCs w:val="52"/>
+          <w:lang w:eastAsia="it-IT"/>
+        </w:rPr>
+      </w:pPr>
+    </w:p>
+    <w:p>
+      <w:pPr>
+        <w:pStyle w:val="NormaleWeb"/>
+        <w:ind w:left="720"/>
+        <w:rPr>
+          <w:rFonts w:ascii="Roboto" w:hAnsi="Roboto" w:cstheme="minorHAnsi"/>
+          <w:sz w:val="28"/>
+          <w:szCs w:val="28"/>
+        </w:rPr>
+      </w:pPr>
+    </w:p>
+    <w:p>
+      <w:pPr>
+        <w:pStyle w:val="NormaleWeb"/>
+        <w:ind w:left="720"/>
+        <w:rPr>
+          <w:rFonts w:ascii="Roboto" w:hAnsi="Roboto" w:cstheme="minorHAnsi"/>
+          <w:sz w:val="28"/>
+          <w:szCs w:val="28"/>
+        </w:rPr>
+      </w:pPr>
+    </w:p>
+    <w:p>
+      <w:pPr>
+        <w:shd w:val="clear" w:color="auto" w:fill="FFFFFF"/>
+        <w:spacing w:before="240" w:after="0" w:line="240" w:lineRule="auto"/>
+        <w:rPr>
+          <w:rFonts w:ascii="Roboto" w:eastAsia="Times New Roman" w:hAnsi="Roboto" w:cs="Times New Roman"/>
+          <w:b/>
+          <w:bCs/>
+          <w:color w:val="000000"/>
+          <w:sz w:val="52"/>
+          <w:szCs w:val="52"/>
+          <w:lang w:eastAsia="it-IT"/>
+        </w:rPr>
+      </w:pPr>
+    </w:p>
+    <w:p>
+      <w:pPr>
+        <w:shd w:val="clear" w:color="auto" w:fill="FFFFFF"/>
         <w:spacing w:after="240" w:line="240" w:lineRule="auto"/>
         <w:jc w:val="center"/>
         <w:rPr>
@@ -220,6 +275,7 @@
           <w:color w:val="000000"/>
           <w:sz w:val="28"/>
           <w:szCs w:val="28"/>
+          <w:u w:val="single"/>
           <w:lang w:eastAsia="it-IT"/>
         </w:rPr>
       </w:pPr>
@@ -275,27 +331,140 @@
     <w:p>
       <w:pPr>
         <w:pStyle w:val="NormaleWeb"/>
-        <w:rPr>
-          <w:rFonts w:ascii="Roboto" w:hAnsi="Roboto" w:cstheme="minorHAnsi"/>
-          <w:b/>
-          <w:bCs/>
-          <w:i/>
-          <w:iCs/>
-          <w:sz w:val="28"/>
-          <w:szCs w:val="28"/>
-        </w:rPr>
-      </w:pPr>
+        <w:jc w:val="both"/>
+        <w:rPr>
+          <w:rFonts w:ascii="Roboto" w:hAnsi="Roboto" w:cstheme="minorHAnsi"/>
+          <w:sz w:val="28"/>
+          <w:szCs w:val="28"/>
+        </w:rPr>
+      </w:pPr>
+      <w:r>
+        <w:rPr>
+          <w:rFonts w:ascii="Roboto" w:hAnsi="Roboto" w:cstheme="minorHAnsi"/>
+          <w:sz w:val="28"/>
+          <w:szCs w:val="28"/>
+        </w:rPr>
+        <w:t>I miglioramenti apportati al sistema rispetto al prototipo sono:</w:t>
+      </w:r>
     </w:p>
     <w:p>
       <w:pPr>
         <w:pStyle w:val="NormaleWeb"/>
-        <w:rPr>
-          <w:rFonts w:ascii="Roboto" w:hAnsi="Roboto" w:cstheme="minorHAnsi"/>
-          <w:sz w:val="32"/>
-          <w:szCs w:val="32"/>
+        <w:numPr>
+          <w:ilvl w:val="0"/>
+          <w:numId w:val="9"/>
+        </w:numPr>
+        <w:jc w:val="both"/>
+        <w:rPr>
+          <w:rFonts w:ascii="Roboto" w:hAnsi="Roboto" w:cstheme="minorHAnsi"/>
+          <w:sz w:val="28"/>
+          <w:szCs w:val="28"/>
         </w:rPr>
       </w:pPr>
       <w:r>
+        <w:rPr>
+          <w:rFonts w:ascii="Roboto" w:hAnsi="Roboto" w:cstheme="minorHAnsi"/>
+          <w:sz w:val="28"/>
+          <w:szCs w:val="28"/>
+        </w:rPr>
+        <w:t>Aggiunta dell’indirizzo specifico dell’evento nella pagina “Lista Eventi”</w:t>
+      </w:r>
+    </w:p>
+    <w:p>
+      <w:pPr>
+        <w:pStyle w:val="NormaleWeb"/>
+        <w:numPr>
+          <w:ilvl w:val="0"/>
+          <w:numId w:val="9"/>
+        </w:numPr>
+        <w:jc w:val="both"/>
+        <w:rPr>
+          <w:rFonts w:ascii="Roboto" w:hAnsi="Roboto" w:cstheme="minorHAnsi"/>
+          <w:sz w:val="28"/>
+          <w:szCs w:val="28"/>
+        </w:rPr>
+      </w:pPr>
+      <w:r>
+        <w:rPr>
+          <w:rFonts w:ascii="Roboto" w:hAnsi="Roboto" w:cstheme="minorHAnsi"/>
+          <w:sz w:val="28"/>
+          <w:szCs w:val="28"/>
+        </w:rPr>
+        <w:t>Aggiunta del nome della città relativa alla segnalazione nella pagina “Lista segnalazioni”</w:t>
+      </w:r>
+    </w:p>
+    <w:p>
+      <w:pPr>
+        <w:pStyle w:val="NormaleWeb"/>
+        <w:numPr>
+          <w:ilvl w:val="0"/>
+          <w:numId w:val="9"/>
+        </w:numPr>
+        <w:jc w:val="both"/>
+        <w:rPr>
+          <w:rFonts w:ascii="Roboto" w:hAnsi="Roboto" w:cstheme="minorHAnsi"/>
+          <w:sz w:val="28"/>
+          <w:szCs w:val="28"/>
+        </w:rPr>
+      </w:pPr>
+      <w:r>
+        <w:rPr>
+          <w:rFonts w:ascii="Roboto" w:hAnsi="Roboto" w:cstheme="minorHAnsi"/>
+          <w:sz w:val="28"/>
+          <w:szCs w:val="28"/>
+        </w:rPr>
+        <w:t xml:space="preserve"> Aggiunta della data di pubblicazione dell’articolo nella pagina “Articoli”</w:t>
+      </w:r>
+    </w:p>
+    <w:p>
+      <w:pPr>
+        <w:pStyle w:val="NormaleWeb"/>
+        <w:numPr>
+          <w:ilvl w:val="0"/>
+          <w:numId w:val="9"/>
+        </w:numPr>
+        <w:jc w:val="both"/>
+        <w:rPr>
+          <w:rFonts w:ascii="Roboto" w:hAnsi="Roboto" w:cstheme="minorHAnsi"/>
+          <w:sz w:val="28"/>
+          <w:szCs w:val="28"/>
+        </w:rPr>
+      </w:pPr>
+      <w:r>
+        <w:rPr>
+          <w:rFonts w:ascii="Roboto" w:hAnsi="Roboto" w:cstheme="minorHAnsi"/>
+          <w:sz w:val="28"/>
+          <w:szCs w:val="28"/>
+        </w:rPr>
+        <w:t>Aggiunta di un pulsante per recupero credenziali nella pagina “Accesso”</w:t>
+      </w:r>
+    </w:p>
+    <w:p>
+      <w:pPr>
+        <w:pStyle w:val="NormaleWeb"/>
+        <w:numPr>
+          <w:ilvl w:val="0"/>
+          <w:numId w:val="9"/>
+        </w:numPr>
+        <w:jc w:val="both"/>
+        <w:rPr>
+          <w:rFonts w:ascii="Roboto" w:hAnsi="Roboto" w:cstheme="minorHAnsi"/>
+          <w:sz w:val="28"/>
+          <w:szCs w:val="28"/>
+        </w:rPr>
+      </w:pPr>
+      <w:r>
+        <w:rPr>
+          <w:rFonts w:ascii="Roboto" w:hAnsi="Roboto" w:cstheme="minorHAnsi"/>
+          <w:sz w:val="28"/>
+          <w:szCs w:val="28"/>
+        </w:rPr>
+        <w:t>Aggiunta di un’immagine più affine come place-holder nella sezione dedicata al caricamento dell’immagine nelle pagine “Crea articolo” e “Organizza Evento”</w:t>
+      </w:r>
+    </w:p>
+    <w:p>
+      <w:pPr>
+        <w:pStyle w:val="NormaleWeb"/>
         <w:rPr>
           <w:rFonts w:ascii="Roboto" w:hAnsi="Roboto" w:cstheme="minorHAnsi"/>
           <w:b/>
@@ -303,22 +472,86 @@
           <w:sz w:val="32"/>
           <w:szCs w:val="32"/>
         </w:rPr>
+      </w:pPr>
+      <w:r>
+        <w:rPr>
+          <w:rFonts w:ascii="Roboto" w:hAnsi="Roboto" w:cstheme="minorHAnsi"/>
+          <w:b/>
+          <w:bCs/>
+          <w:sz w:val="32"/>
+          <w:szCs w:val="32"/>
+        </w:rPr>
         <w:t xml:space="preserve">Usabilità e accessibilità </w:t>
       </w:r>
     </w:p>
     <w:p>
       <w:pPr>
         <w:pStyle w:val="NormaleWeb"/>
+        <w:jc w:val="both"/>
+        <w:rPr>
+          <w:rFonts w:ascii="Roboto" w:hAnsi="Roboto" w:cstheme="minorHAnsi"/>
+          <w:sz w:val="28"/>
+          <w:szCs w:val="28"/>
+        </w:rPr>
+      </w:pPr>
+      <w:r>
+        <w:rPr>
+          <w:rFonts w:ascii="Roboto" w:hAnsi="Roboto" w:cstheme="minorHAnsi"/>
+          <w:sz w:val="28"/>
+          <w:szCs w:val="28"/>
+        </w:rPr>
+        <w:t>Nel sistema, per renderlo conforme alle linee guida dell’usabilità e accessibilità, sono state apportate le seguenti modifiche:</w:t>
+      </w:r>
+    </w:p>
+    <w:p>
+      <w:pPr>
+        <w:pStyle w:val="NormaleWeb"/>
+        <w:numPr>
+          <w:ilvl w:val="0"/>
+          <w:numId w:val="10"/>
+        </w:numPr>
+        <w:jc w:val="both"/>
         <w:rPr>
           <w:rFonts w:ascii="Roboto" w:hAnsi="Roboto" w:cstheme="minorHAnsi"/>
           <w:b/>
           <w:bCs/>
-          <w:i/>
-          <w:iCs/>
-          <w:sz w:val="28"/>
-          <w:szCs w:val="28"/>
-        </w:rPr>
-      </w:pPr>
+          <w:sz w:val="28"/>
+          <w:szCs w:val="28"/>
+        </w:rPr>
+      </w:pPr>
+      <w:r>
+        <w:rPr>
+          <w:rFonts w:ascii="Roboto" w:hAnsi="Roboto" w:cstheme="minorHAnsi"/>
+          <w:sz w:val="28"/>
+          <w:szCs w:val="28"/>
+        </w:rPr>
+        <w:t>Uso degli HTML Semantics Elements per facilitare l’interpretazione dei contenuti da parte delle tecnologie assistive</w:t>
+      </w:r>
+    </w:p>
+    <w:p>
+      <w:pPr>
+        <w:pStyle w:val="NormaleWeb"/>
+        <w:numPr>
+          <w:ilvl w:val="0"/>
+          <w:numId w:val="10"/>
+        </w:numPr>
+        <w:jc w:val="both"/>
+        <w:rPr>
+          <w:rFonts w:ascii="Roboto" w:hAnsi="Roboto" w:cstheme="minorHAnsi"/>
+          <w:b/>
+          <w:bCs/>
+          <w:sz w:val="28"/>
+          <w:szCs w:val="28"/>
+        </w:rPr>
+      </w:pPr>
+      <w:r>
+        <w:rPr>
+          <w:rFonts w:ascii="Roboto" w:hAnsi="Roboto" w:cstheme="minorHAnsi"/>
+          <w:sz w:val="28"/>
+          <w:szCs w:val="28"/>
+        </w:rPr>
+        <w:t>Abbiamo usato il tool “Can I Use” per assicurarci che le funzionalità implementate fossero supportate dalla maggior parte dei browser.</w:t>
+      </w:r>
     </w:p>
     <w:p>
       <w:pPr>
@@ -1777,6 +2010,7 @@
                 <w:szCs w:val="32"/>
                 <w:lang w:eastAsia="it-IT"/>
               </w:rPr>
+              <w:lastRenderedPageBreak/>
               <w:t>T7</w:t>
             </w:r>
           </w:p>
@@ -2596,7 +2830,6 @@
           <w:sz w:val="28"/>
           <w:szCs w:val="28"/>
         </w:rPr>
-        <w:lastRenderedPageBreak/>
         <w:t xml:space="preserve">L’obiettivo che ci siamo posti è stato quello di valutare l’efficacia delle scelte fatte durante la fase di progettazione, ci siamo concentrati sull’esecuzione dei task sviluppati, in modo da analizzare la facilità d’utilizzo e d’interazione. </w:t>
       </w:r>
     </w:p>
@@ -2787,6 +3020,7 @@
           <w:sz w:val="28"/>
           <w:szCs w:val="28"/>
         </w:rPr>
+        <w:lastRenderedPageBreak/>
         <w:t>Che tipi di siti e piattaforme usano maggiormente online sia per fini personali che per lavoro.</w:t>
       </w:r>
     </w:p>
@@ -2965,7 +3199,6 @@
           <w:sz w:val="28"/>
           <w:szCs w:val="28"/>
         </w:rPr>
-        <w:lastRenderedPageBreak/>
         <w:t>Durante questa fase non sono stati riscontrati problemi. Tutti i soggetti hanno eseguito quanto gli è stato chiesto di fare; gli utenti sono riusciti ad approcciarsi facilmente al sistema.</w:t>
       </w:r>
     </w:p>
@@ -3149,6 +3382,7 @@
           <w:sz w:val="28"/>
           <w:szCs w:val="28"/>
         </w:rPr>
+        <w:lastRenderedPageBreak/>
         <w:t xml:space="preserve">Alcuni utenti hanno proposto la possibilità di avere una funzionalità di ricerca all’intero del sistema. </w:t>
       </w:r>
     </w:p>
@@ -3312,7 +3546,6 @@
           <w:szCs w:val="32"/>
           <w:lang w:eastAsia="it-IT"/>
         </w:rPr>
-        <w:lastRenderedPageBreak/>
         <w:t>Implementazione</w:t>
       </w:r>
     </w:p>
@@ -3346,7 +3579,28 @@
             <w:szCs w:val="28"/>
             <w:lang w:eastAsia="it-IT"/>
           </w:rPr>
-          <w:t>https://github.com/v1enna/Gruppo5-IUM-Hybro</w:t>
+          <w:t>https://github.com/</w:t>
+        </w:r>
+        <w:r>
+          <w:rPr>
+            <w:rStyle w:val="Collegamentoipertestuale"/>
+            <w:rFonts w:ascii="Roboto" w:eastAsia="Times New Roman" w:hAnsi="Roboto" w:cs="Times New Roman"/>
+            <w:sz w:val="28"/>
+            <w:szCs w:val="28"/>
+            <w:u w:val="none"/>
+            <w:lang w:eastAsia="it-IT"/>
+          </w:rPr>
+          <w:t>v1enna</w:t>
+        </w:r>
+        <w:r>
+          <w:rPr>
+            <w:rStyle w:val="Collegamentoipertestuale"/>
+            <w:rFonts w:ascii="Roboto" w:eastAsia="Times New Roman" w:hAnsi="Roboto" w:cs="Times New Roman"/>
+            <w:sz w:val="28"/>
+            <w:szCs w:val="28"/>
+            <w:lang w:eastAsia="it-IT"/>
+          </w:rPr>
+          <w:t>/Gruppo5-IUM-Hybro</w:t>
         </w:r>
       </w:hyperlink>
     </w:p>
@@ -3626,6 +3880,119 @@
     </w:lvl>
   </w:abstractNum>
   <w:abstractNum w:abstractNumId="1" w15:restartNumberingAfterBreak="0">
+    <w:nsid w:val="04F846B1"/>
+    <w:multiLevelType w:val="hybridMultilevel"/>
+    <w:tmpl w:val="5F245A84"/>
+    <w:lvl w:ilvl="0" w:tplc="04100001">
+      <w:start w:val="1"/>
+      <w:numFmt w:val="bullet"/>
+      <w:lvlText w:val=""/>
+      <w:lvlJc w:val="left"/>
+      <w:pPr>
+        <w:ind w:left="720" w:hanging="360"/>
+      </w:pPr>
+      <w:rPr>
+        <w:rFonts w:ascii="Symbol" w:hAnsi="Symbol" w:hint="default"/>
+      </w:rPr>
+    </w:lvl>
+    <w:lvl w:ilvl="1" w:tplc="04100003" w:tentative="1">
+      <w:start w:val="1"/>
+      <w:numFmt w:val="bullet"/>
+      <w:lvlText w:val="o"/>
+      <w:lvlJc w:val="left"/>
+      <w:pPr>
+        <w:ind w:left="1440" w:hanging="360"/>
+      </w:pPr>
+      <w:rPr>
+        <w:rFonts w:ascii="Courier New" w:hAnsi="Courier New" w:cs="Courier New" w:hint="default"/>
+      </w:rPr>
+    </w:lvl>
+    <w:lvl w:ilvl="2" w:tplc="04100005" w:tentative="1">
+      <w:start w:val="1"/>
+      <w:numFmt w:val="bullet"/>
+      <w:lvlText w:val=""/>
+      <w:lvlJc w:val="left"/>
+      <w:pPr>
+        <w:ind w:left="2160" w:hanging="360"/>
+      </w:pPr>
+      <w:rPr>
+        <w:rFonts w:ascii="Wingdings" w:hAnsi="Wingdings" w:hint="default"/>
+      </w:rPr>
+    </w:lvl>
+    <w:lvl w:ilvl="3" w:tplc="04100001" w:tentative="1">
+      <w:start w:val="1"/>
+      <w:numFmt w:val="bullet"/>
+      <w:lvlText w:val=""/>
+      <w:lvlJc w:val="left"/>
+      <w:pPr>
+        <w:ind w:left="2880" w:hanging="360"/>
+      </w:pPr>
+      <w:rPr>
+        <w:rFonts w:ascii="Symbol" w:hAnsi="Symbol" w:hint="default"/>
+      </w:rPr>
+    </w:lvl>
+    <w:lvl w:ilvl="4" w:tplc="04100003" w:tentative="1">
+      <w:start w:val="1"/>
+      <w:numFmt w:val="bullet"/>
+      <w:lvlText w:val="o"/>
+      <w:lvlJc w:val="left"/>
+      <w:pPr>
+        <w:ind w:left="3600" w:hanging="360"/>
+      </w:pPr>
+      <w:rPr>
+        <w:rFonts w:ascii="Courier New" w:hAnsi="Courier New" w:cs="Courier New" w:hint="default"/>
+      </w:rPr>
+    </w:lvl>
+    <w:lvl w:ilvl="5" w:tplc="04100005" w:tentative="1">
+      <w:start w:val="1"/>
+      <w:numFmt w:val="bullet"/>
+      <w:lvlText w:val=""/>
+      <w:lvlJc w:val="left"/>
+      <w:pPr>
+        <w:ind w:left="4320" w:hanging="360"/>
+      </w:pPr>
+      <w:rPr>
+        <w:rFonts w:ascii="Wingdings" w:hAnsi="Wingdings" w:hint="default"/>
+      </w:rPr>
+    </w:lvl>
+    <w:lvl w:ilvl="6" w:tplc="04100001" w:tentative="1">
+      <w:start w:val="1"/>
+      <w:numFmt w:val="bullet"/>
+      <w:lvlText w:val=""/>
+      <w:lvlJc w:val="left"/>
+      <w:pPr>
+        <w:ind w:left="5040" w:hanging="360"/>
+      </w:pPr>
+      <w:rPr>
+        <w:rFonts w:ascii="Symbol" w:hAnsi="Symbol" w:hint="default"/>
+      </w:rPr>
+    </w:lvl>
+    <w:lvl w:ilvl="7" w:tplc="04100003" w:tentative="1">
+      <w:start w:val="1"/>
+      <w:numFmt w:val="bullet"/>
+      <w:lvlText w:val="o"/>
+      <w:lvlJc w:val="left"/>
+      <w:pPr>
+        <w:ind w:left="5760" w:hanging="360"/>
+      </w:pPr>
+      <w:rPr>
+        <w:rFonts w:ascii="Courier New" w:hAnsi="Courier New" w:cs="Courier New" w:hint="default"/>
+      </w:rPr>
+    </w:lvl>
+    <w:lvl w:ilvl="8" w:tplc="04100005" w:tentative="1">
+      <w:start w:val="1"/>
+      <w:numFmt w:val="bullet"/>
+      <w:lvlText w:val=""/>
+      <w:lvlJc w:val="left"/>
+      <w:pPr>
+        <w:ind w:left="6480" w:hanging="360"/>
+      </w:pPr>
+      <w:rPr>
+        <w:rFonts w:ascii="Wingdings" w:hAnsi="Wingdings" w:hint="default"/>
+      </w:rPr>
+    </w:lvl>
+  </w:abstractNum>
+  <w:abstractNum w:abstractNumId="2" w15:restartNumberingAfterBreak="0">
     <w:nsid w:val="10286F71"/>
     <w:multiLevelType w:val="hybridMultilevel"/>
     <w:tmpl w:val="3EC442A4"/>
@@ -3738,7 +4105,7 @@
       </w:rPr>
     </w:lvl>
   </w:abstractNum>
-  <w:abstractNum w:abstractNumId="2" w15:restartNumberingAfterBreak="0">
+  <w:abstractNum w:abstractNumId="3" w15:restartNumberingAfterBreak="0">
     <w:nsid w:val="18E82369"/>
     <w:multiLevelType w:val="hybridMultilevel"/>
     <w:tmpl w:val="086C5D46"/>
@@ -3850,7 +4217,120 @@
       </w:rPr>
     </w:lvl>
   </w:abstractNum>
-  <w:abstractNum w:abstractNumId="3" w15:restartNumberingAfterBreak="0">
+  <w:abstractNum w:abstractNumId="4" w15:restartNumberingAfterBreak="0">
+    <w:nsid w:val="1F1515A4"/>
+    <w:multiLevelType w:val="hybridMultilevel"/>
+    <w:tmpl w:val="B4B4D6EA"/>
+    <w:lvl w:ilvl="0" w:tplc="04100001">
+      <w:start w:val="1"/>
+      <w:numFmt w:val="bullet"/>
+      <w:lvlText w:val=""/>
+      <w:lvlJc w:val="left"/>
+      <w:pPr>
+        <w:ind w:left="720" w:hanging="360"/>
+      </w:pPr>
+      <w:rPr>
+        <w:rFonts w:ascii="Symbol" w:hAnsi="Symbol" w:hint="default"/>
+      </w:rPr>
+    </w:lvl>
+    <w:lvl w:ilvl="1" w:tplc="04100003">
+      <w:start w:val="1"/>
+      <w:numFmt w:val="bullet"/>
+      <w:lvlText w:val="o"/>
+      <w:lvlJc w:val="left"/>
+      <w:pPr>
+        <w:ind w:left="1440" w:hanging="360"/>
+      </w:pPr>
+      <w:rPr>
+        <w:rFonts w:ascii="Courier New" w:hAnsi="Courier New" w:cs="Courier New" w:hint="default"/>
+      </w:rPr>
+    </w:lvl>
+    <w:lvl w:ilvl="2" w:tplc="04100005" w:tentative="1">
+      <w:start w:val="1"/>
+      <w:numFmt w:val="bullet"/>
+      <w:lvlText w:val=""/>
+      <w:lvlJc w:val="left"/>
+      <w:pPr>
+        <w:ind w:left="2160" w:hanging="360"/>
+      </w:pPr>
+      <w:rPr>
+        <w:rFonts w:ascii="Wingdings" w:hAnsi="Wingdings" w:hint="default"/>
+      </w:rPr>
+    </w:lvl>
+    <w:lvl w:ilvl="3" w:tplc="04100001" w:tentative="1">
+      <w:start w:val="1"/>
+      <w:numFmt w:val="bullet"/>
+      <w:lvlText w:val=""/>
+      <w:lvlJc w:val="left"/>
+      <w:pPr>
+        <w:ind w:left="2880" w:hanging="360"/>
+      </w:pPr>
+      <w:rPr>
+        <w:rFonts w:ascii="Symbol" w:hAnsi="Symbol" w:hint="default"/>
+      </w:rPr>
+    </w:lvl>
+    <w:lvl w:ilvl="4" w:tplc="04100003" w:tentative="1">
+      <w:start w:val="1"/>
+      <w:numFmt w:val="bullet"/>
+      <w:lvlText w:val="o"/>
+      <w:lvlJc w:val="left"/>
+      <w:pPr>
+        <w:ind w:left="3600" w:hanging="360"/>
+      </w:pPr>
+      <w:rPr>
+        <w:rFonts w:ascii="Courier New" w:hAnsi="Courier New" w:cs="Courier New" w:hint="default"/>
+      </w:rPr>
+    </w:lvl>
+    <w:lvl w:ilvl="5" w:tplc="04100005" w:tentative="1">
+      <w:start w:val="1"/>
+      <w:numFmt w:val="bullet"/>
+      <w:lvlText w:val=""/>
+      <w:lvlJc w:val="left"/>
+      <w:pPr>
+        <w:ind w:left="4320" w:hanging="360"/>
+      </w:pPr>
+      <w:rPr>
+        <w:rFonts w:ascii="Wingdings" w:hAnsi="Wingdings" w:hint="default"/>
+      </w:rPr>
+    </w:lvl>
+    <w:lvl w:ilvl="6" w:tplc="04100001" w:tentative="1">
+      <w:start w:val="1"/>
+      <w:numFmt w:val="bullet"/>
+      <w:lvlText w:val=""/>
+      <w:lvlJc w:val="left"/>
+      <w:pPr>
+        <w:ind w:left="5040" w:hanging="360"/>
+      </w:pPr>
+      <w:rPr>
+        <w:rFonts w:ascii="Symbol" w:hAnsi="Symbol" w:hint="default"/>
+      </w:rPr>
+    </w:lvl>
+    <w:lvl w:ilvl="7" w:tplc="04100003" w:tentative="1">
+      <w:start w:val="1"/>
+      <w:numFmt w:val="bullet"/>
+      <w:lvlText w:val="o"/>
+      <w:lvlJc w:val="left"/>
+      <w:pPr>
+        <w:ind w:left="5760" w:hanging="360"/>
+      </w:pPr>
+      <w:rPr>
+        <w:rFonts w:ascii="Courier New" w:hAnsi="Courier New" w:cs="Courier New" w:hint="default"/>
+      </w:rPr>
+    </w:lvl>
+    <w:lvl w:ilvl="8" w:tplc="04100005" w:tentative="1">
+      <w:start w:val="1"/>
+      <w:numFmt w:val="bullet"/>
+      <w:lvlText w:val=""/>
+      <w:lvlJc w:val="left"/>
+      <w:pPr>
+        <w:ind w:left="6480" w:hanging="360"/>
+      </w:pPr>
+      <w:rPr>
+        <w:rFonts w:ascii="Wingdings" w:hAnsi="Wingdings" w:hint="default"/>
+      </w:rPr>
+    </w:lvl>
+  </w:abstractNum>
+  <w:abstractNum w:abstractNumId="5" w15:restartNumberingAfterBreak="0">
     <w:nsid w:val="25E33419"/>
     <w:multiLevelType w:val="multilevel"/>
     <w:tmpl w:val="B9AECC2C"/>
@@ -3999,7 +4479,7 @@
       </w:rPr>
     </w:lvl>
   </w:abstractNum>
-  <w:abstractNum w:abstractNumId="4" w15:restartNumberingAfterBreak="0">
+  <w:abstractNum w:abstractNumId="6" w15:restartNumberingAfterBreak="0">
     <w:nsid w:val="2E774994"/>
     <w:multiLevelType w:val="hybridMultilevel"/>
     <w:tmpl w:val="D22C5E74"/>
@@ -4111,7 +4591,7 @@
       </w:rPr>
     </w:lvl>
   </w:abstractNum>
-  <w:abstractNum w:abstractNumId="5" w15:restartNumberingAfterBreak="0">
+  <w:abstractNum w:abstractNumId="7" w15:restartNumberingAfterBreak="0">
     <w:nsid w:val="5E1761A2"/>
     <w:multiLevelType w:val="hybridMultilevel"/>
     <w:tmpl w:val="9D043BB4"/>
@@ -4223,7 +4703,7 @@
       </w:rPr>
     </w:lvl>
   </w:abstractNum>
-  <w:abstractNum w:abstractNumId="6" w15:restartNumberingAfterBreak="0">
+  <w:abstractNum w:abstractNumId="8" w15:restartNumberingAfterBreak="0">
     <w:nsid w:val="70053603"/>
     <w:multiLevelType w:val="hybridMultilevel"/>
     <w:tmpl w:val="825A5068"/>
@@ -4336,7 +4816,7 @@
       </w:rPr>
     </w:lvl>
   </w:abstractNum>
-  <w:abstractNum w:abstractNumId="7" w15:restartNumberingAfterBreak="0">
+  <w:abstractNum w:abstractNumId="9" w15:restartNumberingAfterBreak="0">
     <w:nsid w:val="78593E84"/>
     <w:multiLevelType w:val="multilevel"/>
     <w:tmpl w:val="1D909A62"/>
@@ -4450,28 +4930,34 @@
     </w:lvl>
   </w:abstractNum>
   <w:num w:numId="1" w16cid:durableId="1724212833">
-    <w:abstractNumId w:val="3"/>
+    <w:abstractNumId w:val="5"/>
   </w:num>
   <w:num w:numId="2" w16cid:durableId="1896240258">
-    <w:abstractNumId w:val="7"/>
+    <w:abstractNumId w:val="9"/>
   </w:num>
   <w:num w:numId="3" w16cid:durableId="901722111">
     <w:abstractNumId w:val="0"/>
   </w:num>
   <w:num w:numId="4" w16cid:durableId="1660386169">
+    <w:abstractNumId w:val="3"/>
+  </w:num>
+  <w:num w:numId="5" w16cid:durableId="339821851">
     <w:abstractNumId w:val="2"/>
   </w:num>
-  <w:num w:numId="5" w16cid:durableId="339821851">
-    <w:abstractNumId w:val="1"/>
-  </w:num>
   <w:num w:numId="6" w16cid:durableId="1637563829">
-    <w:abstractNumId w:val="5"/>
+    <w:abstractNumId w:val="7"/>
   </w:num>
   <w:num w:numId="7" w16cid:durableId="2125267952">
+    <w:abstractNumId w:val="8"/>
+  </w:num>
+  <w:num w:numId="8" w16cid:durableId="1052079286">
     <w:abstractNumId w:val="6"/>
   </w:num>
-  <w:num w:numId="8" w16cid:durableId="1052079286">
+  <w:num w:numId="9" w16cid:durableId="1198660229">
     <w:abstractNumId w:val="4"/>
+  </w:num>
+  <w:num w:numId="10" w16cid:durableId="4871129">
+    <w:abstractNumId w:val="1"/>
   </w:num>
 </w:numbering>
 </file>

</xml_diff>